<commit_message>
Make some changes in Lesson-2-Binary-Number-System/Lesson-2-Binary-Number-System.docx
</commit_message>
<xml_diff>
--- a/Lesson-2-Binary-Number-System/Lesson-2-Binary-Number-System.docx
+++ b/Lesson-2-Binary-Number-System/Lesson-2-Binary-Number-System.docx
@@ -318,13 +318,19 @@
         <w:rPr>
           <w:sz w:val="24"/>
         </w:rPr>
-        <w:t>T</w:t>
-      </w:r>
-      <w:r>
-        <w:rPr>
-          <w:sz w:val="24"/>
-        </w:rPr>
-        <w:t>he decimal system, also known as the base-</w:t>
+        <w:t xml:space="preserve">The binary system, </w:t>
+      </w:r>
+      <w:r>
+        <w:rPr>
+          <w:sz w:val="24"/>
+        </w:rPr>
+        <w:t>also known as the base</w:t>
+      </w:r>
+      <w:r>
+        <w:rPr>
+          <w:sz w:val="24"/>
+        </w:rPr>
+        <w:t xml:space="preserve"> of </w:t>
       </w:r>
       <w:r>
         <w:rPr>
@@ -336,24 +342,23 @@
         <w:rPr>
           <w:sz w:val="24"/>
         </w:rPr>
-        <w:t xml:space="preserve"> system</w:t>
-      </w:r>
-      <w:r>
-        <w:rPr>
-          <w:sz w:val="24"/>
-        </w:rPr>
-        <w:t>.</w:t>
-      </w:r>
-    </w:p>
-    <w:p>
-      <w:pPr>
-        <w:spacing w:after="0"/>
+        <w:t xml:space="preserve"> system.</w:t>
+      </w:r>
+    </w:p>
+    <w:p>
+      <w:pPr>
         <w:ind w:firstLine="567"/>
         <w:jc w:val="both"/>
         <w:rPr>
           <w:sz w:val="24"/>
         </w:rPr>
       </w:pPr>
+      <w:r>
+        <w:rPr>
+          <w:sz w:val="24"/>
+        </w:rPr>
+        <w:t>Binary numbers are used extensively in computer systems to represent and process information. Since computers work with electrical signals that can be either "on" (represented by 1) or "off" (represented by 0), the binary system is a natural fit for encoding and manipulating data in digital form.</w:t>
+      </w:r>
     </w:p>
     <w:p>
       <w:pPr>
@@ -518,6 +523,7 @@
         <w:rPr>
           <w:sz w:val="24"/>
         </w:rPr>
+        <w:lastRenderedPageBreak/>
         <w:t>Octal System: The octal system is a base-8 numeral system that uses eight symbols (0-7). It is often used in computer programming and system permissions as a compact representation of binary numbers.</w:t>
       </w:r>
     </w:p>
@@ -538,7 +544,6 @@
         <w:rPr>
           <w:sz w:val="24"/>
         </w:rPr>
-        <w:lastRenderedPageBreak/>
         <w:t>Hexadecimal System: The hexadecimal system is a base-16 numeral system that uses sixteen symbols (0-9 and A-F). It is commonly used in computer programming and digital systems as a convenient representation for binary numbers, as each hexadecimal digit corresponds to a group of four binary digits (bits).</w:t>
       </w:r>
     </w:p>
@@ -1095,6 +1100,7 @@
   <w:style w:type="paragraph" w:default="1" w:styleId="Normal">
     <w:name w:val="Normal"/>
     <w:qFormat/>
+    <w:rsid w:val="00A37454"/>
   </w:style>
   <w:style w:type="character" w:default="1" w:styleId="DefaultParagraphFont">
     <w:name w:val="Default Paragraph Font"/>

</xml_diff>